<commit_message>
webApp actualizada y Faces creada
</commit_message>
<xml_diff>
--- a/LAB 5.docx
+++ b/LAB 5.docx
@@ -79,15 +79,7 @@
         <w:t xml:space="preserve">Se envía un GET usando el comando </w:t>
       </w:r>
       <w:r>
-        <w:t>GET /</w:t>
-      </w:r>
-      <w:proofErr w:type="spellStart"/>
-      <w:r>
-        <w:t>sssss</w:t>
-      </w:r>
-      <w:proofErr w:type="spellEnd"/>
-      <w:r>
-        <w:t>/abc.html HTTP/1.0</w:t>
+        <w:t>GET /sssss/abc.html HTTP/1.0</w:t>
       </w:r>
     </w:p>
     <w:p>
@@ -102,6 +94,7 @@
         <w:rPr>
           <w:b/>
           <w:bCs/>
+          <w:noProof/>
         </w:rPr>
         <w:drawing>
           <wp:inline distT="0" distB="0" distL="0" distR="0" wp14:anchorId="3B052E06" wp14:editId="50C37C3D">
@@ -154,23 +147,7 @@
           <w:b/>
           <w:bCs/>
         </w:rPr>
-        <w:t xml:space="preserve">301 Moved </w:t>
-      </w:r>
-      <w:proofErr w:type="spellStart"/>
-      <w:r>
-        <w:rPr>
-          <w:b/>
-          <w:bCs/>
-        </w:rPr>
-        <w:t>Permanently</w:t>
-      </w:r>
-      <w:proofErr w:type="spellEnd"/>
-      <w:r>
-        <w:rPr>
-          <w:b/>
-          <w:bCs/>
-        </w:rPr>
-        <w:t xml:space="preserve">: </w:t>
+        <w:t xml:space="preserve">301 Moved Permanently: </w:t>
       </w:r>
       <w:r>
         <w:t>Informativo que nos dice que deben dirigirse al URL especificado</w:t>
@@ -198,23 +175,7 @@
           <w:b/>
           <w:bCs/>
         </w:rPr>
-        <w:t xml:space="preserve">1xx </w:t>
-      </w:r>
-      <w:proofErr w:type="spellStart"/>
-      <w:r>
-        <w:rPr>
-          <w:b/>
-          <w:bCs/>
-        </w:rPr>
-        <w:t>informational</w:t>
-      </w:r>
-      <w:proofErr w:type="spellEnd"/>
-      <w:r>
-        <w:rPr>
-          <w:b/>
-          <w:bCs/>
-        </w:rPr>
-        <w:t xml:space="preserve"> response</w:t>
+        <w:t>1xx informational response</w:t>
       </w:r>
       <w:r>
         <w:rPr>
@@ -241,23 +202,7 @@
           <w:b/>
           <w:bCs/>
         </w:rPr>
-        <w:t xml:space="preserve">2xx </w:t>
-      </w:r>
-      <w:proofErr w:type="spellStart"/>
-      <w:r>
-        <w:rPr>
-          <w:b/>
-          <w:bCs/>
-        </w:rPr>
-        <w:t>successful</w:t>
-      </w:r>
-      <w:proofErr w:type="spellEnd"/>
-      <w:r>
-        <w:rPr>
-          <w:b/>
-          <w:bCs/>
-        </w:rPr>
-        <w:t>:</w:t>
+        <w:t>2xx successful:</w:t>
       </w:r>
       <w:r>
         <w:t xml:space="preserve"> la solicitud se recibió, comprendió y aceptó correctamente</w:t>
@@ -277,30 +222,7 @@
           <w:b/>
           <w:bCs/>
         </w:rPr>
-        <w:t>3xx</w:t>
-      </w:r>
-      <w:r>
-        <w:rPr>
-          <w:b/>
-          <w:bCs/>
-        </w:rPr>
-        <w:t xml:space="preserve"> </w:t>
-      </w:r>
-      <w:proofErr w:type="spellStart"/>
-      <w:r>
-        <w:rPr>
-          <w:b/>
-          <w:bCs/>
-        </w:rPr>
-        <w:t>redirection</w:t>
-      </w:r>
-      <w:proofErr w:type="spellEnd"/>
-      <w:r>
-        <w:rPr>
-          <w:b/>
-          <w:bCs/>
-        </w:rPr>
-        <w:t>:</w:t>
+        <w:t>3xx redirection:</w:t>
       </w:r>
       <w:r>
         <w:t xml:space="preserve"> se deben realizar más acciones para completar la solicitud</w:t>
@@ -320,30 +242,7 @@
           <w:b/>
           <w:bCs/>
         </w:rPr>
-        <w:t>4xx</w:t>
-      </w:r>
-      <w:r>
-        <w:rPr>
-          <w:b/>
-          <w:bCs/>
-        </w:rPr>
-        <w:t xml:space="preserve"> </w:t>
-      </w:r>
-      <w:proofErr w:type="spellStart"/>
-      <w:r>
-        <w:rPr>
-          <w:b/>
-          <w:bCs/>
-        </w:rPr>
-        <w:t>client</w:t>
-      </w:r>
-      <w:proofErr w:type="spellEnd"/>
-      <w:r>
-        <w:rPr>
-          <w:b/>
-          <w:bCs/>
-        </w:rPr>
-        <w:t xml:space="preserve"> error:</w:t>
+        <w:t>4xx client error:</w:t>
       </w:r>
       <w:r>
         <w:t xml:space="preserve"> la solicitud contiene una sintaxis incorrecta o no se puede cumplir</w:t>
@@ -363,21 +262,7 @@
           <w:b/>
           <w:bCs/>
         </w:rPr>
-        <w:t>5xx</w:t>
-      </w:r>
-      <w:r>
-        <w:rPr>
-          <w:b/>
-          <w:bCs/>
-        </w:rPr>
-        <w:t xml:space="preserve"> </w:t>
-      </w:r>
-      <w:r>
-        <w:rPr>
-          <w:b/>
-          <w:bCs/>
-        </w:rPr>
-        <w:t>server error:</w:t>
+        <w:t>5xx server error:</w:t>
       </w:r>
       <w:r>
         <w:t xml:space="preserve"> el servidor no cumplió con una solicitud aparentemente válida</w:t>
@@ -476,6 +361,9 @@
         <w:jc w:val="both"/>
       </w:pPr>
       <w:r>
+        <w:rPr>
+          <w:noProof/>
+        </w:rPr>
         <w:drawing>
           <wp:inline distT="0" distB="0" distL="0" distR="0" wp14:anchorId="1B30223F" wp14:editId="6A1D1444">
             <wp:extent cx="5612130" cy="2627630"/>
@@ -518,6 +406,9 @@
         <w:jc w:val="both"/>
       </w:pPr>
       <w:r>
+        <w:rPr>
+          <w:noProof/>
+        </w:rPr>
         <w:drawing>
           <wp:inline distT="0" distB="0" distL="0" distR="0" wp14:anchorId="3E87EBAF" wp14:editId="26EEFA70">
             <wp:extent cx="5612130" cy="2947670"/>
@@ -591,22 +482,17 @@
       </w:pPr>
       <w:r>
         <w:lastRenderedPageBreak/>
-        <w:t xml:space="preserve">Como en Windows no se pueden contar caracteres con </w:t>
-      </w:r>
-      <w:proofErr w:type="spellStart"/>
-      <w:r>
-        <w:t>wc</w:t>
-      </w:r>
-      <w:proofErr w:type="spellEnd"/>
-      <w:r>
-        <w:t xml:space="preserve"> -c usamos un contador en línea:</w:t>
-      </w:r>
-    </w:p>
-    <w:p>
-      <w:pPr>
-        <w:jc w:val="both"/>
-      </w:pPr>
-      <w:r>
+        <w:t>Como en Windows no se pueden contar caracteres con wc -c usamos un contador en línea:</w:t>
+      </w:r>
+    </w:p>
+    <w:p>
+      <w:pPr>
+        <w:jc w:val="both"/>
+      </w:pPr>
+      <w:r>
+        <w:rPr>
+          <w:noProof/>
+        </w:rPr>
         <w:drawing>
           <wp:inline distT="0" distB="0" distL="0" distR="0" wp14:anchorId="4BA5F402" wp14:editId="45E8705C">
             <wp:extent cx="5612130" cy="1773555"/>
@@ -1036,6 +922,123 @@
           <w:lang w:eastAsia="es-CO"/>
         </w:rPr>
         <w:t>Con el parámetro -v sale solo una advertencia cuando existen algún error; mientras que con el parámetro -i nos muestra un encabezado a la salida con información como nombre del servidor, cookies, fecha del documento, versión HTTP, entre otros.</w:t>
+      </w:r>
+    </w:p>
+    <w:p>
+      <w:pPr>
+        <w:spacing w:after="0" w:line="240" w:lineRule="auto"/>
+        <w:rPr>
+          <w:rFonts w:ascii="Segoe UI" w:eastAsia="Times New Roman" w:hAnsi="Segoe UI" w:cs="Segoe UI"/>
+          <w:sz w:val="21"/>
+          <w:szCs w:val="21"/>
+          <w:lang w:eastAsia="es-CO"/>
+        </w:rPr>
+      </w:pPr>
+    </w:p>
+    <w:p>
+      <w:pPr>
+        <w:spacing w:after="0" w:line="240" w:lineRule="auto"/>
+        <w:rPr>
+          <w:rFonts w:ascii="Segoe UI" w:eastAsia="Times New Roman" w:hAnsi="Segoe UI" w:cs="Segoe UI"/>
+          <w:sz w:val="21"/>
+          <w:szCs w:val="21"/>
+          <w:lang w:eastAsia="es-CO"/>
+        </w:rPr>
+      </w:pPr>
+      <w:r>
+        <w:rPr>
+          <w:rFonts w:ascii="Segoe UI" w:eastAsia="Times New Roman" w:hAnsi="Segoe UI" w:cs="Segoe UI"/>
+          <w:sz w:val="21"/>
+          <w:szCs w:val="21"/>
+          <w:lang w:eastAsia="es-CO"/>
+        </w:rPr>
+        <w:t>Parte 3</w:t>
+      </w:r>
+    </w:p>
+    <w:p>
+      <w:pPr>
+        <w:spacing w:after="0" w:line="240" w:lineRule="auto"/>
+        <w:rPr>
+          <w:rFonts w:ascii="Segoe UI" w:eastAsia="Times New Roman" w:hAnsi="Segoe UI" w:cs="Segoe UI"/>
+          <w:sz w:val="21"/>
+          <w:szCs w:val="21"/>
+          <w:lang w:eastAsia="es-CO"/>
+        </w:rPr>
+      </w:pPr>
+    </w:p>
+    <w:p>
+      <w:pPr>
+        <w:spacing w:after="0" w:line="240" w:lineRule="auto"/>
+        <w:rPr>
+          <w:rFonts w:ascii="Segoe UI" w:eastAsia="Times New Roman" w:hAnsi="Segoe UI" w:cs="Segoe UI"/>
+          <w:sz w:val="21"/>
+          <w:szCs w:val="21"/>
+          <w:lang w:eastAsia="es-CO"/>
+        </w:rPr>
+      </w:pPr>
+      <w:r>
+        <w:rPr>
+          <w:rFonts w:ascii="Segoe UI" w:eastAsia="Times New Roman" w:hAnsi="Segoe UI" w:cs="Segoe UI"/>
+          <w:sz w:val="21"/>
+          <w:szCs w:val="21"/>
+          <w:lang w:eastAsia="es-CO"/>
+        </w:rPr>
+        <w:t>Punto 19</w:t>
+      </w:r>
+    </w:p>
+    <w:p>
+      <w:pPr>
+        <w:spacing w:after="0" w:line="240" w:lineRule="auto"/>
+        <w:rPr>
+          <w:rFonts w:ascii="Segoe UI" w:eastAsia="Times New Roman" w:hAnsi="Segoe UI" w:cs="Segoe UI"/>
+          <w:sz w:val="21"/>
+          <w:szCs w:val="21"/>
+          <w:lang w:eastAsia="es-CO"/>
+        </w:rPr>
+      </w:pPr>
+      <w:r>
+        <w:rPr>
+          <w:rFonts w:ascii="Segoe UI" w:eastAsia="Times New Roman" w:hAnsi="Segoe UI" w:cs="Segoe UI"/>
+          <w:sz w:val="21"/>
+          <w:szCs w:val="21"/>
+          <w:lang w:eastAsia="es-CO"/>
+        </w:rPr>
+        <w:lastRenderedPageBreak/>
+        <w:drawing>
+          <wp:inline distT="0" distB="0" distL="0" distR="0" wp14:anchorId="5DDBF519" wp14:editId="62FBF7F9">
+            <wp:extent cx="5612130" cy="1675765"/>
+            <wp:effectExtent l="0" t="0" r="7620" b="635"/>
+            <wp:docPr id="5" name="Imagen 5"/>
+            <wp:cNvGraphicFramePr>
+              <a:graphicFrameLocks xmlns:a="http://schemas.openxmlformats.org/drawingml/2006/main" noChangeAspect="1"/>
+            </wp:cNvGraphicFramePr>
+            <a:graphic xmlns:a="http://schemas.openxmlformats.org/drawingml/2006/main">
+              <a:graphicData uri="http://schemas.openxmlformats.org/drawingml/2006/picture">
+                <pic:pic xmlns:pic="http://schemas.openxmlformats.org/drawingml/2006/picture">
+                  <pic:nvPicPr>
+                    <pic:cNvPr id="1" name=""/>
+                    <pic:cNvPicPr/>
+                  </pic:nvPicPr>
+                  <pic:blipFill>
+                    <a:blip r:embed="rId11"/>
+                    <a:stretch>
+                      <a:fillRect/>
+                    </a:stretch>
+                  </pic:blipFill>
+                  <pic:spPr>
+                    <a:xfrm>
+                      <a:off x="0" y="0"/>
+                      <a:ext cx="5612130" cy="1675765"/>
+                    </a:xfrm>
+                    <a:prstGeom prst="rect">
+                      <a:avLst/>
+                    </a:prstGeom>
+                  </pic:spPr>
+                </pic:pic>
+              </a:graphicData>
+            </a:graphic>
+          </wp:inline>
+        </w:drawing>
       </w:r>
     </w:p>
     <w:sectPr>

</xml_diff>